<commit_message>
agregando eventos de pruebas
</commit_message>
<xml_diff>
--- a/Documentacion/Documento de casos de prueba.docx
+++ b/Documentacion/Documento de casos de prueba.docx
@@ -1019,6 +1019,7 @@
         <w:rPr>
           <w:rStyle w:val="Referenciaintensa"/>
           <w:rFonts w:asciiTheme="minorHAnsi" w:hAnsiTheme="minorHAnsi"/>
+          <w:color w:val="auto"/>
           <w:lang w:val="es-CO"/>
         </w:rPr>
       </w:pPr>
@@ -1035,6 +1036,7 @@
         <w:rPr>
           <w:rStyle w:val="Referenciaintensa"/>
           <w:rFonts w:asciiTheme="minorHAnsi" w:hAnsiTheme="minorHAnsi"/>
+          <w:color w:val="auto"/>
           <w:lang w:val="es-CO"/>
         </w:rPr>
         <w:t>INDICE</w:t>
@@ -1629,8 +1631,6 @@
         </w:rPr>
         <w:fldChar w:fldCharType="end"/>
       </w:r>
-      <w:bookmarkStart w:id="0" w:name="_GoBack"/>
-      <w:bookmarkEnd w:id="0"/>
     </w:p>
     <w:p>
       <w:pPr>
@@ -1644,7 +1644,7 @@
           <w:lang w:val="es-CO"/>
         </w:rPr>
       </w:pPr>
-      <w:bookmarkStart w:id="1" w:name="_Toc420513505"/>
+      <w:bookmarkStart w:id="0" w:name="_Toc420513505"/>
       <w:r>
         <w:rPr>
           <w:rFonts w:asciiTheme="minorHAnsi" w:hAnsiTheme="minorHAnsi"/>
@@ -1660,7 +1660,7 @@
         </w:rPr>
         <w:t>casos de prueba</w:t>
       </w:r>
-      <w:bookmarkEnd w:id="1"/>
+      <w:bookmarkEnd w:id="0"/>
     </w:p>
     <w:p>
       <w:pPr>
@@ -1673,14 +1673,14 @@
           <w:lang w:val="es-CO"/>
         </w:rPr>
       </w:pPr>
-      <w:bookmarkStart w:id="2" w:name="_Toc420513506"/>
+      <w:bookmarkStart w:id="1" w:name="_Toc420513506"/>
       <w:r>
         <w:rPr>
           <w:lang w:val="es-CO"/>
         </w:rPr>
         <w:t>Introducción</w:t>
       </w:r>
-      <w:bookmarkEnd w:id="2"/>
+      <w:bookmarkEnd w:id="1"/>
     </w:p>
     <w:p>
       <w:pPr>
@@ -1713,14 +1713,14 @@
           <w:lang w:val="es-CO"/>
         </w:rPr>
       </w:pPr>
-      <w:bookmarkStart w:id="3" w:name="_Toc420513507"/>
+      <w:bookmarkStart w:id="2" w:name="_Toc420513507"/>
       <w:r>
         <w:rPr>
           <w:lang w:val="es-CO"/>
         </w:rPr>
         <w:t>Propósito</w:t>
       </w:r>
-      <w:bookmarkEnd w:id="3"/>
+      <w:bookmarkEnd w:id="2"/>
     </w:p>
     <w:p>
       <w:pPr>
@@ -1746,14 +1746,14 @@
           <w:lang w:val="es-CO"/>
         </w:rPr>
       </w:pPr>
-      <w:bookmarkStart w:id="4" w:name="_Toc420513508"/>
+      <w:bookmarkStart w:id="3" w:name="_Toc420513508"/>
       <w:r>
         <w:rPr>
           <w:lang w:val="es-CO"/>
         </w:rPr>
         <w:t>Alcance</w:t>
       </w:r>
-      <w:bookmarkEnd w:id="4"/>
+      <w:bookmarkEnd w:id="3"/>
     </w:p>
     <w:p>
       <w:pPr>
@@ -1801,7 +1801,7 @@
           <w:lang w:val="es-CO"/>
         </w:rPr>
       </w:pPr>
-      <w:bookmarkStart w:id="5" w:name="_Toc420513510"/>
+      <w:bookmarkStart w:id="4" w:name="_Toc420513510"/>
       <w:r>
         <w:rPr>
           <w:lang w:val="es-CO"/>
@@ -1814,7 +1814,7 @@
         </w:rPr>
         <w:t>, abreviaciones  y acrónimos</w:t>
       </w:r>
-      <w:bookmarkEnd w:id="5"/>
+      <w:bookmarkEnd w:id="4"/>
       <w:r>
         <w:rPr>
           <w:lang w:val="es-CO"/>
@@ -1958,14 +1958,14 @@
           <w:lang w:val="es-CO"/>
         </w:rPr>
       </w:pPr>
-      <w:bookmarkStart w:id="6" w:name="_Toc420513512"/>
+      <w:bookmarkStart w:id="5" w:name="_Toc420513512"/>
       <w:r>
         <w:rPr>
           <w:lang w:val="es-CO"/>
         </w:rPr>
         <w:t>Documento diseño de pruebas</w:t>
       </w:r>
-      <w:bookmarkEnd w:id="6"/>
+      <w:bookmarkEnd w:id="5"/>
     </w:p>
     <w:p>
       <w:pPr>
@@ -2305,8 +2305,6 @@
         </w:tabs>
         <w:rPr>
           <w:rFonts w:asciiTheme="minorHAnsi" w:eastAsiaTheme="minorHAnsi" w:hAnsiTheme="minorHAnsi" w:cstheme="minorBidi"/>
-          <w:i/>
-          <w:color w:val="4472C4" w:themeColor="accent5"/>
           <w:sz w:val="22"/>
           <w:szCs w:val="22"/>
           <w:lang w:val="es-CO"/>
@@ -2315,8 +2313,6 @@
       <w:r>
         <w:rPr>
           <w:rFonts w:asciiTheme="minorHAnsi" w:eastAsiaTheme="minorHAnsi" w:hAnsiTheme="minorHAnsi" w:cstheme="minorBidi"/>
-          <w:i/>
-          <w:color w:val="4472C4" w:themeColor="accent5"/>
           <w:sz w:val="22"/>
           <w:szCs w:val="22"/>
           <w:lang w:val="es-CO"/>
@@ -2336,8 +2332,6 @@
         <w:ind w:left="1080"/>
         <w:rPr>
           <w:rFonts w:asciiTheme="minorHAnsi" w:eastAsiaTheme="minorHAnsi" w:hAnsiTheme="minorHAnsi" w:cstheme="minorBidi"/>
-          <w:i/>
-          <w:color w:val="4472C4" w:themeColor="accent5"/>
           <w:sz w:val="22"/>
           <w:szCs w:val="22"/>
           <w:lang w:val="es-CO"/>
@@ -2366,53 +2360,33 @@
               <w:jc w:val="center"/>
               <w:rPr>
                 <w:b/>
-                <w:i/>
                 <w:lang w:val="es-CO"/>
               </w:rPr>
             </w:pPr>
             <w:r>
               <w:rPr>
                 <w:b/>
-                <w:i/>
-                <w:lang w:val="es-CO"/>
-              </w:rPr>
-              <w:t>No</w:t>
+                <w:lang w:val="es-CO"/>
+              </w:rPr>
+              <w:t>No. Escenario</w:t>
             </w:r>
+          </w:p>
+        </w:tc>
+        <w:tc>
+          <w:tcPr>
+            <w:tcW w:w="1985" w:type="dxa"/>
+          </w:tcPr>
+          <w:p>
+            <w:pPr>
+              <w:jc w:val="center"/>
+              <w:rPr>
+                <w:b/>
+                <w:lang w:val="es-CO"/>
+              </w:rPr>
+            </w:pPr>
             <w:r>
               <w:rPr>
                 <w:b/>
-                <w:i/>
-                <w:lang w:val="es-CO"/>
-              </w:rPr>
-              <w:t>.</w:t>
-            </w:r>
-            <w:r>
-              <w:rPr>
-                <w:b/>
-                <w:i/>
-                <w:lang w:val="es-CO"/>
-              </w:rPr>
-              <w:t xml:space="preserve"> Escenario</w:t>
-            </w:r>
-          </w:p>
-        </w:tc>
-        <w:tc>
-          <w:tcPr>
-            <w:tcW w:w="1985" w:type="dxa"/>
-          </w:tcPr>
-          <w:p>
-            <w:pPr>
-              <w:jc w:val="center"/>
-              <w:rPr>
-                <w:b/>
-                <w:i/>
-                <w:lang w:val="es-CO"/>
-              </w:rPr>
-            </w:pPr>
-            <w:r>
-              <w:rPr>
-                <w:b/>
-                <w:i/>
                 <w:lang w:val="es-CO"/>
               </w:rPr>
               <w:t>Escenario</w:t>
@@ -2428,14 +2402,12 @@
               <w:jc w:val="center"/>
               <w:rPr>
                 <w:b/>
-                <w:i/>
                 <w:lang w:val="es-CO"/>
               </w:rPr>
             </w:pPr>
             <w:r>
               <w:rPr>
                 <w:b/>
-                <w:i/>
                 <w:lang w:val="es-CO"/>
               </w:rPr>
               <w:t>Descripción</w:t>
@@ -2453,31 +2425,23 @@
             <w:pPr>
               <w:jc w:val="center"/>
               <w:rPr>
-                <w:i/>
-                <w:color w:val="2E74B5" w:themeColor="accent1" w:themeShade="BF"/>
                 <w:lang w:val="es-CO"/>
               </w:rPr>
             </w:pPr>
             <w:r>
               <w:rPr>
-                <w:i/>
-                <w:color w:val="2E74B5" w:themeColor="accent1" w:themeShade="BF"/>
                 <w:lang w:val="es-CO"/>
               </w:rPr>
               <w:t>c</w:t>
             </w:r>
             <w:r>
               <w:rPr>
-                <w:i/>
-                <w:color w:val="2E74B5" w:themeColor="accent1" w:themeShade="BF"/>
                 <w:lang w:val="es-CO"/>
               </w:rPr>
               <w:t>u</w:t>
             </w:r>
             <w:r>
               <w:rPr>
-                <w:i/>
-                <w:color w:val="2E74B5" w:themeColor="accent1" w:themeShade="BF"/>
                 <w:lang w:val="es-CO"/>
               </w:rPr>
               <w:t>001</w:t>
@@ -2493,15 +2457,11 @@
             <w:pPr>
               <w:jc w:val="center"/>
               <w:rPr>
-                <w:i/>
-                <w:color w:val="2E74B5" w:themeColor="accent1" w:themeShade="BF"/>
                 <w:lang w:val="es-CO"/>
               </w:rPr>
             </w:pPr>
             <w:r>
               <w:rPr>
-                <w:i/>
-                <w:color w:val="2E74B5" w:themeColor="accent1" w:themeShade="BF"/>
                 <w:lang w:val="es-CO"/>
               </w:rPr>
               <w:t xml:space="preserve">Registro de clientes </w:t>
@@ -2515,15 +2475,11 @@
           <w:p>
             <w:pPr>
               <w:rPr>
-                <w:i/>
-                <w:color w:val="2E74B5" w:themeColor="accent1" w:themeShade="BF"/>
                 <w:lang w:val="es-CO"/>
               </w:rPr>
             </w:pPr>
             <w:r>
               <w:rPr>
-                <w:i/>
-                <w:color w:val="2E74B5" w:themeColor="accent1" w:themeShade="BF"/>
                 <w:lang w:val="es-CO"/>
               </w:rPr>
               <w:t xml:space="preserve">En este escenario tiene como objetivo probar si al registrar un cliente se registre correctamente los datos tales como nombre completo, dirección, correo, teléfono etc. Es decir que se valide que cumpla con los criterios de registro.    </w:t>
@@ -2542,8 +2498,6 @@
         </w:tabs>
         <w:rPr>
           <w:rFonts w:asciiTheme="minorHAnsi" w:eastAsiaTheme="minorHAnsi" w:hAnsiTheme="minorHAnsi" w:cstheme="minorBidi"/>
-          <w:i/>
-          <w:color w:val="4472C4" w:themeColor="accent5"/>
           <w:sz w:val="22"/>
           <w:szCs w:val="22"/>
           <w:lang w:val="es-CO"/>
@@ -2564,8 +2518,6 @@
         </w:tabs>
         <w:rPr>
           <w:rFonts w:asciiTheme="minorHAnsi" w:eastAsiaTheme="minorHAnsi" w:hAnsiTheme="minorHAnsi" w:cstheme="minorBidi"/>
-          <w:i/>
-          <w:color w:val="4472C4" w:themeColor="accent5"/>
           <w:sz w:val="22"/>
           <w:szCs w:val="22"/>
           <w:lang w:val="es-CO"/>
@@ -2574,8 +2526,6 @@
       <w:r>
         <w:rPr>
           <w:rFonts w:asciiTheme="minorHAnsi" w:eastAsiaTheme="minorHAnsi" w:hAnsiTheme="minorHAnsi" w:cstheme="minorBidi"/>
-          <w:i/>
-          <w:color w:val="4472C4" w:themeColor="accent5"/>
           <w:sz w:val="22"/>
           <w:szCs w:val="22"/>
           <w:lang w:val="es-CO"/>
@@ -3731,6 +3681,8 @@
                 <w:lang w:val="es-CO"/>
               </w:rPr>
             </w:pPr>
+            <w:bookmarkStart w:id="6" w:name="_GoBack"/>
+            <w:bookmarkEnd w:id="6"/>
           </w:p>
         </w:tc>
         <w:tc>
@@ -4184,8 +4136,6 @@
         </w:tabs>
         <w:rPr>
           <w:rFonts w:asciiTheme="minorHAnsi" w:eastAsiaTheme="minorHAnsi" w:hAnsiTheme="minorHAnsi" w:cstheme="minorBidi"/>
-          <w:i/>
-          <w:color w:val="4472C4" w:themeColor="accent5"/>
           <w:sz w:val="22"/>
           <w:szCs w:val="22"/>
           <w:lang w:val="es-CO"/>
@@ -4194,8 +4144,6 @@
       <w:r>
         <w:rPr>
           <w:rFonts w:asciiTheme="minorHAnsi" w:eastAsiaTheme="minorHAnsi" w:hAnsiTheme="minorHAnsi" w:cstheme="minorBidi"/>
-          <w:i/>
-          <w:color w:val="4472C4" w:themeColor="accent5"/>
           <w:sz w:val="22"/>
           <w:szCs w:val="22"/>
           <w:lang w:val="es-CO"/>
@@ -5341,6 +5289,146 @@
         </w:rPr>
       </w:pPr>
     </w:p>
+    <w:p>
+      <w:pPr>
+        <w:pStyle w:val="estilo"/>
+        <w:tabs>
+          <w:tab w:val="clear" w:pos="4320"/>
+          <w:tab w:val="center" w:pos="-1134"/>
+          <w:tab w:val="left" w:pos="567"/>
+        </w:tabs>
+        <w:ind w:left="1080"/>
+        <w:rPr>
+          <w:lang w:val="es-CO"/>
+        </w:rPr>
+      </w:pPr>
+    </w:p>
+    <w:p>
+      <w:pPr>
+        <w:pStyle w:val="estilo"/>
+        <w:tabs>
+          <w:tab w:val="clear" w:pos="4320"/>
+          <w:tab w:val="center" w:pos="-1134"/>
+          <w:tab w:val="left" w:pos="567"/>
+        </w:tabs>
+        <w:ind w:left="1080"/>
+        <w:rPr>
+          <w:lang w:val="es-CO"/>
+        </w:rPr>
+      </w:pPr>
+    </w:p>
+    <w:p>
+      <w:pPr>
+        <w:pStyle w:val="estilo"/>
+        <w:tabs>
+          <w:tab w:val="clear" w:pos="4320"/>
+          <w:tab w:val="center" w:pos="-1134"/>
+          <w:tab w:val="left" w:pos="567"/>
+        </w:tabs>
+        <w:ind w:left="1080"/>
+        <w:rPr>
+          <w:lang w:val="es-CO"/>
+        </w:rPr>
+      </w:pPr>
+    </w:p>
+    <w:p>
+      <w:pPr>
+        <w:pStyle w:val="estilo"/>
+        <w:tabs>
+          <w:tab w:val="clear" w:pos="4320"/>
+          <w:tab w:val="center" w:pos="-1134"/>
+          <w:tab w:val="left" w:pos="567"/>
+        </w:tabs>
+        <w:ind w:left="1080"/>
+        <w:rPr>
+          <w:lang w:val="es-CO"/>
+        </w:rPr>
+      </w:pPr>
+    </w:p>
+    <w:p>
+      <w:pPr>
+        <w:pStyle w:val="estilo"/>
+        <w:tabs>
+          <w:tab w:val="clear" w:pos="4320"/>
+          <w:tab w:val="center" w:pos="-1134"/>
+          <w:tab w:val="left" w:pos="567"/>
+        </w:tabs>
+        <w:ind w:left="1080"/>
+        <w:rPr>
+          <w:lang w:val="es-CO"/>
+        </w:rPr>
+      </w:pPr>
+    </w:p>
+    <w:p>
+      <w:pPr>
+        <w:pStyle w:val="estilo"/>
+        <w:tabs>
+          <w:tab w:val="clear" w:pos="4320"/>
+          <w:tab w:val="center" w:pos="-1134"/>
+          <w:tab w:val="left" w:pos="567"/>
+        </w:tabs>
+        <w:ind w:left="1080"/>
+        <w:rPr>
+          <w:lang w:val="es-CO"/>
+        </w:rPr>
+      </w:pPr>
+    </w:p>
+    <w:p>
+      <w:pPr>
+        <w:pStyle w:val="estilo"/>
+        <w:tabs>
+          <w:tab w:val="clear" w:pos="4320"/>
+          <w:tab w:val="center" w:pos="-1134"/>
+          <w:tab w:val="left" w:pos="567"/>
+        </w:tabs>
+        <w:ind w:left="1080"/>
+        <w:rPr>
+          <w:lang w:val="es-CO"/>
+        </w:rPr>
+      </w:pPr>
+    </w:p>
+    <w:p>
+      <w:pPr>
+        <w:pStyle w:val="estilo"/>
+        <w:tabs>
+          <w:tab w:val="clear" w:pos="4320"/>
+          <w:tab w:val="center" w:pos="-1134"/>
+          <w:tab w:val="left" w:pos="567"/>
+        </w:tabs>
+        <w:ind w:left="1080"/>
+        <w:rPr>
+          <w:lang w:val="es-CO"/>
+        </w:rPr>
+      </w:pPr>
+    </w:p>
+    <w:p>
+      <w:pPr>
+        <w:pStyle w:val="estilo"/>
+        <w:tabs>
+          <w:tab w:val="clear" w:pos="4320"/>
+          <w:tab w:val="center" w:pos="-1134"/>
+          <w:tab w:val="left" w:pos="567"/>
+        </w:tabs>
+        <w:ind w:left="1080"/>
+        <w:rPr>
+          <w:lang w:val="es-CO"/>
+        </w:rPr>
+      </w:pPr>
+    </w:p>
+    <w:p>
+      <w:pPr>
+        <w:pStyle w:val="estilo"/>
+        <w:tabs>
+          <w:tab w:val="clear" w:pos="4320"/>
+          <w:tab w:val="center" w:pos="-1134"/>
+          <w:tab w:val="left" w:pos="567"/>
+        </w:tabs>
+        <w:ind w:left="1080"/>
+        <w:rPr>
+          <w:lang w:val="es-CO"/>
+        </w:rPr>
+      </w:pPr>
+    </w:p>
     <w:tbl>
       <w:tblPr>
         <w:tblStyle w:val="Tabladecuadrcula1clara"/>
@@ -5439,13 +5527,7 @@
               <w:rPr>
                 <w:lang w:val="es-CO"/>
               </w:rPr>
-              <w:t>Cu0</w:t>
-            </w:r>
-            <w:r>
-              <w:rPr>
-                <w:lang w:val="es-CO"/>
-              </w:rPr>
-              <w:t>02</w:t>
+              <w:t>Cu002</w:t>
             </w:r>
           </w:p>
         </w:tc>
@@ -5653,7 +5735,6 @@
               <w:rPr>
                 <w:lang w:val="es-CO"/>
               </w:rPr>
-              <w:lastRenderedPageBreak/>
               <w:t>Criterios de éxito</w:t>
             </w:r>
           </w:p>
@@ -9963,7 +10044,7 @@
 </file>
 
 <file path=customXml/itemProps2.xml><?xml version="1.0" encoding="utf-8"?>
-<ds:datastoreItem xmlns:ds="http://schemas.openxmlformats.org/officeDocument/2006/customXml" ds:itemID="{B20A6004-AAF3-414D-A593-60AA052F2AC3}">
+<ds:datastoreItem xmlns:ds="http://schemas.openxmlformats.org/officeDocument/2006/customXml" ds:itemID="{06344459-E30F-4FC1-B709-B28EC3710941}">
   <ds:schemaRefs>
     <ds:schemaRef ds:uri="http://schemas.openxmlformats.org/officeDocument/2006/bibliography"/>
   </ds:schemaRefs>

</xml_diff>